<commit_message>
Projeto - Resumo Slides Atualização
</commit_message>
<xml_diff>
--- a/Projeto - Resumo Slides.docx
+++ b/Projeto - Resumo Slides.docx
@@ -48,7 +48,13 @@
         <w:jc w:val="both"/>
       </w:pPr>
       <w:r>
-        <w:t>Uma usina Fotovoltaica utiliza placas fotovoltaicas transforma a radiação do sol em eletricidade e a disponibiliza por meio de linhas de transmissões.</w:t>
+        <w:t>Uma usina Fotovoltaica utiliza placas fotovoltaicas transforma a radiação do sol</w:t>
+      </w:r>
+      <w:r>
+        <w:t>,</w:t>
+      </w:r>
+      <w:r>
+        <w:t xml:space="preserve"> em eletricidade e a disponibiliza por meio de linhas de transmissões.</w:t>
       </w:r>
     </w:p>
     <w:p>
@@ -116,7 +122,13 @@
         <w:jc w:val="both"/>
       </w:pPr>
       <w:r>
-        <w:t>Acreditava-se que eram uma fonte de energia limpa ou não poluente, entretanto, são responsáveis por:</w:t>
+        <w:t xml:space="preserve">Acreditava-se que </w:t>
+      </w:r>
+      <w:r>
+        <w:t xml:space="preserve">hidrelétricas </w:t>
+      </w:r>
+      <w:r>
+        <w:t>eram uma fonte de energia limpa ou não poluente, entretanto, são responsáveis por:</w:t>
       </w:r>
     </w:p>
     <w:p>
@@ -313,6 +325,18 @@
         <w:t>Facilidades também em instalações próximo as regiões de consumo</w:t>
       </w:r>
       <w:r>
+        <w:t xml:space="preserve">, </w:t>
+      </w:r>
+      <w:r>
+        <w:t>minimizando</w:t>
+      </w:r>
+      <w:r>
+        <w:t xml:space="preserve"> custo de torres e </w:t>
+      </w:r>
+      <w:r>
+        <w:t>linhas de transmissão</w:t>
+      </w:r>
+      <w:r>
         <w:t>;</w:t>
       </w:r>
     </w:p>
@@ -359,7 +383,13 @@
         <w:jc w:val="both"/>
       </w:pPr>
       <w:r>
-        <w:t>Onde estão localizadas:</w:t>
+        <w:t>Quantas</w:t>
+      </w:r>
+      <w:r>
+        <w:t xml:space="preserve"> são e o</w:t>
+      </w:r>
+      <w:r>
+        <w:t>nde estão localizadas:</w:t>
       </w:r>
     </w:p>
     <w:p>
@@ -441,15 +471,6 @@
       <w:r>
         <w:t>Centro-Oeste – 8%.</w:t>
       </w:r>
-    </w:p>
-    <w:p>
-      <w:pPr>
-        <w:jc w:val="center"/>
-        <w:rPr>
-          <w:b/>
-          <w:bCs/>
-        </w:rPr>
-      </w:pPr>
     </w:p>
     <w:p>
       <w:pPr>
@@ -516,7 +537,19 @@
         <w:t>s</w:t>
       </w:r>
       <w:r>
-        <w:t xml:space="preserve"> Usinas Eólicas, chamados Parques Eólicos, que aproveitam da força do vento para a geração de energia.</w:t>
+        <w:t xml:space="preserve"> Usinas Eólicas, chamados </w:t>
+      </w:r>
+      <w:r>
+        <w:t>“</w:t>
+      </w:r>
+      <w:r>
+        <w:t>Parques Eólicos</w:t>
+      </w:r>
+      <w:r>
+        <w:t>”</w:t>
+      </w:r>
+      <w:r>
+        <w:t>, que aproveitam da força do vento para a geração de energia.</w:t>
       </w:r>
     </w:p>
     <w:p>
@@ -618,58 +651,6 @@
     <w:p>
       <w:pPr>
         <w:jc w:val="center"/>
-        <w:rPr>
-          <w:b/>
-          <w:bCs/>
-          <w:sz w:val="16"/>
-          <w:szCs w:val="16"/>
-        </w:rPr>
-      </w:pPr>
-      <w:r>
-        <w:rPr>
-          <w:b/>
-          <w:bCs/>
-        </w:rPr>
-        <w:t>Slide</w:t>
-      </w:r>
-      <w:r>
-        <w:rPr>
-          <w:b/>
-          <w:bCs/>
-        </w:rPr>
-        <w:t>7</w:t>
-      </w:r>
-      <w:r>
-        <w:rPr>
-          <w:b/>
-          <w:bCs/>
-        </w:rPr>
-        <w:t>: E</w:t>
-      </w:r>
-      <w:r>
-        <w:rPr>
-          <w:b/>
-          <w:bCs/>
-        </w:rPr>
-        <w:t>nergia Solar – FOTOVOLTAICAS</w:t>
-      </w:r>
-      <w:r>
-        <w:rPr>
-          <w:b/>
-          <w:bCs/>
-        </w:rPr>
-        <w:t xml:space="preserve"> </w:t>
-      </w:r>
-      <w:r>
-        <w:rPr>
-          <w:b/>
-          <w:bCs/>
-          <w:sz w:val="16"/>
-          <w:szCs w:val="16"/>
-        </w:rPr>
-        <w:t>(</w:t>
-      </w:r>
-      <w:r>
         <w:rPr>
           <w:b/>
           <w:bCs/>
@@ -677,7 +658,50 @@
           <w:szCs w:val="16"/>
           <w:lang w:val="en-US"/>
         </w:rPr>
-        <w:t>HORIZONTE QUE SE APRESENTA</w:t>
+      </w:pPr>
+      <w:r>
+        <w:rPr>
+          <w:b/>
+          <w:bCs/>
+        </w:rPr>
+        <w:t>Slide</w:t>
+      </w:r>
+      <w:r>
+        <w:rPr>
+          <w:b/>
+          <w:bCs/>
+        </w:rPr>
+        <w:t>7</w:t>
+      </w:r>
+      <w:r>
+        <w:rPr>
+          <w:b/>
+          <w:bCs/>
+        </w:rPr>
+        <w:t>: E</w:t>
+      </w:r>
+      <w:r>
+        <w:rPr>
+          <w:b/>
+          <w:bCs/>
+        </w:rPr>
+        <w:t>nergia Solar – FOTOVOLTAICAS</w:t>
+      </w:r>
+      <w:r>
+        <w:rPr>
+          <w:b/>
+          <w:bCs/>
+        </w:rPr>
+        <w:t xml:space="preserve"> </w:t>
+      </w:r>
+      <w:r>
+        <w:rPr>
+          <w:b/>
+          <w:bCs/>
+          <w:sz w:val="16"/>
+          <w:szCs w:val="16"/>
+        </w:rPr>
+        <w:t>(</w:t>
       </w:r>
       <w:r>
         <w:rPr>
@@ -687,7 +711,87 @@
           <w:szCs w:val="16"/>
           <w:lang w:val="en-US"/>
         </w:rPr>
-        <w:t>)</w:t>
+        <w:t>HORIZONTE QUE SE APRESENTA)</w:t>
+      </w:r>
+    </w:p>
+    <w:p>
+      <w:pPr>
+        <w:jc w:val="both"/>
+      </w:pPr>
+      <w:r>
+        <w:t xml:space="preserve">Já é a nova realidade e deve crescer </w:t>
+      </w:r>
+      <w:r>
+        <w:rPr>
+          <w:b/>
+          <w:bCs/>
+        </w:rPr>
+        <w:t>70%</w:t>
+      </w:r>
+      <w:r>
+        <w:t xml:space="preserve"> em 2021 (</w:t>
+      </w:r>
+      <w:r>
+        <w:rPr>
+          <w:b/>
+          <w:bCs/>
+        </w:rPr>
+        <w:t>18 TWH</w:t>
+      </w:r>
+      <w:r>
+        <w:t xml:space="preserve"> ante 10,7TWH de 2020) e a distribuição em torno de </w:t>
+      </w:r>
+      <w:r>
+        <w:rPr>
+          <w:b/>
+          <w:bCs/>
+        </w:rPr>
+        <w:t>125%</w:t>
+      </w:r>
+      <w:r>
+        <w:t xml:space="preserve"> (</w:t>
+      </w:r>
+      <w:r>
+        <w:rPr>
+          <w:b/>
+          <w:bCs/>
+        </w:rPr>
+        <w:t>10,8 TWH</w:t>
+      </w:r>
+      <w:r>
+        <w:t xml:space="preserve"> ante 4,8TWH em 2020). </w:t>
+      </w:r>
+    </w:p>
+    <w:p>
+      <w:pPr>
+        <w:jc w:val="right"/>
+        <w:rPr>
+          <w:i/>
+          <w:iCs/>
+        </w:rPr>
+      </w:pPr>
+      <w:r>
+        <w:rPr>
+          <w:i/>
+          <w:iCs/>
+        </w:rPr>
+        <w:t xml:space="preserve">TWH – </w:t>
+      </w:r>
+      <w:proofErr w:type="spellStart"/>
+      <w:r>
+        <w:rPr>
+          <w:i/>
+          <w:iCs/>
+        </w:rPr>
+        <w:t>Terawatts</w:t>
+      </w:r>
+      <w:proofErr w:type="spellEnd"/>
+      <w:r>
+        <w:rPr>
+          <w:i/>
+          <w:iCs/>
+        </w:rPr>
+        <w:t>-hora = 1000giga watts</w:t>
       </w:r>
     </w:p>
     <w:p>
@@ -753,98 +857,6 @@
         <w:jc w:val="both"/>
       </w:pPr>
       <w:r>
-        <w:t xml:space="preserve">Já é a </w:t>
-      </w:r>
-      <w:r>
-        <w:t xml:space="preserve">nova realidade e deve crescer </w:t>
-      </w:r>
-      <w:r>
-        <w:rPr>
-          <w:b/>
-          <w:bCs/>
-        </w:rPr>
-        <w:t>70%</w:t>
-      </w:r>
-      <w:r>
-        <w:t xml:space="preserve"> em 2021 (</w:t>
-      </w:r>
-      <w:r>
-        <w:rPr>
-          <w:b/>
-          <w:bCs/>
-        </w:rPr>
-        <w:t>18 TWH</w:t>
-      </w:r>
-      <w:r>
-        <w:t xml:space="preserve"> ante 10,7TWH de 2020) e a distribuição em torno de </w:t>
-      </w:r>
-      <w:r>
-        <w:rPr>
-          <w:b/>
-          <w:bCs/>
-        </w:rPr>
-        <w:t>125%</w:t>
-      </w:r>
-      <w:r>
-        <w:t xml:space="preserve"> </w:t>
-      </w:r>
-      <w:r>
-        <w:t>(</w:t>
-      </w:r>
-      <w:r>
-        <w:rPr>
-          <w:b/>
-          <w:bCs/>
-        </w:rPr>
-        <w:t>10,8 TWH</w:t>
-      </w:r>
-      <w:r>
-        <w:t xml:space="preserve"> ante 4,8TWH em 2020</w:t>
-      </w:r>
-      <w:r>
-        <w:t>)</w:t>
-      </w:r>
-      <w:r>
-        <w:t xml:space="preserve">. </w:t>
-      </w:r>
-    </w:p>
-    <w:p>
-      <w:pPr>
-        <w:jc w:val="right"/>
-        <w:rPr>
-          <w:i/>
-          <w:iCs/>
-        </w:rPr>
-      </w:pPr>
-      <w:r>
-        <w:rPr>
-          <w:i/>
-          <w:iCs/>
-        </w:rPr>
-        <w:t xml:space="preserve">TWH – </w:t>
-      </w:r>
-      <w:proofErr w:type="spellStart"/>
-      <w:r>
-        <w:rPr>
-          <w:i/>
-          <w:iCs/>
-        </w:rPr>
-        <w:t>Terawatts</w:t>
-      </w:r>
-      <w:proofErr w:type="spellEnd"/>
-      <w:r>
-        <w:rPr>
-          <w:i/>
-          <w:iCs/>
-        </w:rPr>
-        <w:t>-hora = 1000giga watts</w:t>
-      </w:r>
-    </w:p>
-    <w:p>
-      <w:pPr>
-        <w:jc w:val="both"/>
-      </w:pPr>
-      <w:r>
         <w:rPr>
           <w:b/>
           <w:bCs/>
@@ -1013,14 +1025,7 @@
           <w:b/>
           <w:bCs/>
         </w:rPr>
-        <w:t>9</w:t>
-      </w:r>
-      <w:r>
-        <w:rPr>
-          <w:b/>
-          <w:bCs/>
-        </w:rPr>
-        <w:t>:</w:t>
+        <w:t>9:</w:t>
       </w:r>
       <w:r>
         <w:rPr>
@@ -1175,14 +1180,7 @@
           <w:b/>
           <w:bCs/>
         </w:rPr>
-        <w:t>10</w:t>
-      </w:r>
-      <w:r>
-        <w:rPr>
-          <w:b/>
-          <w:bCs/>
-        </w:rPr>
-        <w:t>:</w:t>
+        <w:t>10:</w:t>
       </w:r>
       <w:r>
         <w:rPr>
@@ -1323,6 +1321,59 @@
           <w:b/>
           <w:bCs/>
         </w:rPr>
+        <w:t>11:</w:t>
+      </w:r>
+      <w:r>
+        <w:rPr>
+          <w:b/>
+          <w:bCs/>
+        </w:rPr>
+        <w:t xml:space="preserve"> </w:t>
+      </w:r>
+      <w:r>
+        <w:rPr>
+          <w:b/>
+          <w:bCs/>
+        </w:rPr>
+        <w:t>Projeto – Usinas Fotovoltaicas – Energia Limpa, sustentável e acessível</w:t>
+      </w:r>
+    </w:p>
+    <w:p>
+      <w:pPr>
+        <w:jc w:val="both"/>
+      </w:pPr>
+      <w:r>
+        <w:t xml:space="preserve">O Projeto surgiu da chamada a contribuição com os objetivos de Desenvolvimento Sustentável, Nações Unidas agenda 2030 no Brasil, apelo global à ação para acabar com a pobreza, proteger o meio ambiente e o clima e garantir que as pessoas, em todos os lugares, possam desfrutar de paz e de prosperidade. </w:t>
+      </w:r>
+    </w:p>
+    <w:p>
+      <w:pPr>
+        <w:jc w:val="both"/>
+      </w:pPr>
+      <w:r>
+        <w:t>Objetivo 7. Assegurar o acesso confiável, sustentável, moderno e a preço acessível à energia para todas e todos.</w:t>
+      </w:r>
+    </w:p>
+    <w:p>
+      <w:pPr>
+        <w:jc w:val="center"/>
+        <w:rPr>
+          <w:b/>
+          <w:bCs/>
+        </w:rPr>
+      </w:pPr>
+      <w:r>
+        <w:rPr>
+          <w:b/>
+          <w:bCs/>
+        </w:rPr>
+        <w:t>Slide</w:t>
+      </w:r>
+      <w:r>
+        <w:rPr>
+          <w:b/>
+          <w:bCs/>
+        </w:rPr>
         <w:t>1</w:t>
       </w:r>
       <w:r>
@@ -1330,7 +1381,7 @@
           <w:b/>
           <w:bCs/>
         </w:rPr>
-        <w:t>1</w:t>
+        <w:t>2</w:t>
       </w:r>
       <w:r>
         <w:rPr>
@@ -1379,13 +1430,7 @@
         <w:jc w:val="both"/>
       </w:pPr>
       <w:r>
-        <w:t xml:space="preserve">Abertura ao </w:t>
-      </w:r>
-      <w:r>
-        <w:t>crédito</w:t>
-      </w:r>
-      <w:r>
-        <w:t xml:space="preserve"> com taxas especiais para aquisição das usinas fotovoltaicas;</w:t>
+        <w:t>Abertura ao crédito com taxas especiais para aquisição das usinas fotovoltaicas;</w:t>
       </w:r>
     </w:p>
     <w:p>
@@ -1434,6 +1479,43 @@
       </w:pPr>
       <w:r>
         <w:t>Estudos de Engajamento/migração das distribuidoras de energia, á implementação das Usinas FOTOVOLTAICAS.</w:t>
+      </w:r>
+    </w:p>
+    <w:p>
+      <w:pPr>
+        <w:jc w:val="center"/>
+        <w:rPr>
+          <w:b/>
+          <w:bCs/>
+        </w:rPr>
+      </w:pPr>
+      <w:r>
+        <w:rPr>
+          <w:b/>
+          <w:bCs/>
+        </w:rPr>
+        <w:t>Slide</w:t>
+      </w:r>
+      <w:r>
+        <w:rPr>
+          <w:b/>
+          <w:bCs/>
+        </w:rPr>
+        <w:t>12:</w:t>
+      </w:r>
+      <w:r>
+        <w:rPr>
+          <w:b/>
+          <w:bCs/>
+        </w:rPr>
+        <w:t xml:space="preserve"> </w:t>
+      </w:r>
+      <w:r>
+        <w:rPr>
+          <w:b/>
+          <w:bCs/>
+        </w:rPr>
+        <w:t>Conclusão</w:t>
       </w:r>
     </w:p>
     <w:p>

</xml_diff>